<commit_message>
Versionshistorik - hardware opdateret
</commit_message>
<xml_diff>
--- a/Versionshistorik/Versionshistorik - hardware.docx
+++ b/Versionshistorik/Versionshistorik - hardware.docx
@@ -1,10 +1,10 @@
 
 <file path=word/document.xml><?xml version="1.0" encoding="utf-8"?>
-<w:document xmlns:wpc="http://schemas.microsoft.com/office/word/2010/wordprocessingCanvas" xmlns:mo="http://schemas.microsoft.com/office/mac/office/2008/main" xmlns:mc="http://schemas.openxmlformats.org/markup-compatibility/2006" xmlns:mv="urn:schemas-microsoft-com:mac:vml" xmlns:o="urn:schemas-microsoft-com:office:office" xmlns:r="http://schemas.openxmlformats.org/officeDocument/2006/relationships" xmlns:m="http://schemas.openxmlformats.org/officeDocument/2006/math" xmlns:v="urn:schemas-microsoft-com:vml" xmlns:wp14="http://schemas.microsoft.com/office/word/2010/wordprocessingDrawing" xmlns:wp="http://schemas.openxmlformats.org/drawingml/2006/wordprocessingDrawing" xmlns:w10="urn:schemas-microsoft-com:office:word" xmlns:w="http://schemas.openxmlformats.org/wordprocessingml/2006/main" xmlns:w14="http://schemas.microsoft.com/office/word/2010/wordml" xmlns:wpg="http://schemas.microsoft.com/office/word/2010/wordprocessingGroup" xmlns:wpi="http://schemas.microsoft.com/office/word/2010/wordprocessingInk" xmlns:wne="http://schemas.microsoft.com/office/word/2006/wordml" xmlns:wps="http://schemas.microsoft.com/office/word/2010/wordprocessingShape" mc:Ignorable="w14 wp14">
+<w:document xmlns:wpc="http://schemas.microsoft.com/office/word/2010/wordprocessingCanvas" xmlns:mc="http://schemas.openxmlformats.org/markup-compatibility/2006" xmlns:o="urn:schemas-microsoft-com:office:office" xmlns:r="http://schemas.openxmlformats.org/officeDocument/2006/relationships" xmlns:m="http://schemas.openxmlformats.org/officeDocument/2006/math" xmlns:v="urn:schemas-microsoft-com:vml" xmlns:wp14="http://schemas.microsoft.com/office/word/2010/wordprocessingDrawing" xmlns:wp="http://schemas.openxmlformats.org/drawingml/2006/wordprocessingDrawing" xmlns:w10="urn:schemas-microsoft-com:office:word" xmlns:w="http://schemas.openxmlformats.org/wordprocessingml/2006/main" xmlns:w14="http://schemas.microsoft.com/office/word/2010/wordml" xmlns:wpg="http://schemas.microsoft.com/office/word/2010/wordprocessingGroup" xmlns:wpi="http://schemas.microsoft.com/office/word/2010/wordprocessingInk" xmlns:wne="http://schemas.microsoft.com/office/word/2006/wordml" xmlns:wps="http://schemas.microsoft.com/office/word/2010/wordprocessingShape" mc:Ignorable="w14 wp14">
   <w:body>
     <w:p>
       <w:pPr>
-        <w:pStyle w:val="Rubrik"/>
+        <w:pStyle w:val="Titel"/>
       </w:pPr>
       <w:r>
         <w:t>Versionshistorik – hardware</w:t>
@@ -199,6 +199,9 @@
         </w:tc>
       </w:tr>
       <w:tr>
+        <w:trPr>
+          <w:trHeight w:val="512"/>
+        </w:trPr>
         <w:tc>
           <w:tcPr>
             <w:tcW w:w="971" w:type="dxa"/>
@@ -226,7 +229,1172 @@
                 <w:lang w:eastAsia="da-DK"/>
               </w:rPr>
             </w:pPr>
-            <w:r>
+            <w:proofErr w:type="gramStart"/>
+            <w:r>
+              <w:rPr>
+                <w:rFonts w:ascii="Times" w:hAnsi="Times" w:cs="Times New Roman"/>
+                <w:sz w:val="20"/>
+                <w:szCs w:val="20"/>
+                <w:lang w:eastAsia="da-DK"/>
+              </w:rPr>
+              <w:t>0.1</w:t>
+            </w:r>
+            <w:proofErr w:type="gramEnd"/>
+          </w:p>
+        </w:tc>
+        <w:tc>
+          <w:tcPr>
+            <w:tcW w:w="1126" w:type="dxa"/>
+            <w:tcBorders>
+              <w:top w:val="single" w:sz="6" w:space="0" w:color="000000"/>
+              <w:left w:val="single" w:sz="6" w:space="0" w:color="000000"/>
+              <w:bottom w:val="single" w:sz="6" w:space="0" w:color="000000"/>
+              <w:right w:val="single" w:sz="6" w:space="0" w:color="000000"/>
+            </w:tcBorders>
+            <w:tcMar>
+              <w:top w:w="105" w:type="dxa"/>
+              <w:left w:w="105" w:type="dxa"/>
+              <w:bottom w:w="105" w:type="dxa"/>
+              <w:right w:w="105" w:type="dxa"/>
+            </w:tcMar>
+            <w:hideMark/>
+          </w:tcPr>
+          <w:p>
+            <w:pPr>
+              <w:spacing w:after="0" w:line="0" w:lineRule="atLeast"/>
+              <w:rPr>
+                <w:rFonts w:ascii="Times" w:hAnsi="Times" w:cs="Times New Roman"/>
+                <w:sz w:val="20"/>
+                <w:szCs w:val="20"/>
+                <w:lang w:eastAsia="da-DK"/>
+              </w:rPr>
+            </w:pPr>
+            <w:proofErr w:type="gramStart"/>
+            <w:r>
+              <w:rPr>
+                <w:rFonts w:ascii="Times" w:hAnsi="Times" w:cs="Times New Roman"/>
+                <w:sz w:val="20"/>
+                <w:szCs w:val="20"/>
+                <w:lang w:eastAsia="da-DK"/>
+              </w:rPr>
+              <w:t>19/10</w:t>
+            </w:r>
+            <w:r>
+              <w:rPr>
+                <w:rFonts w:ascii="Times" w:hAnsi="Times" w:cs="Times New Roman"/>
+                <w:sz w:val="20"/>
+                <w:szCs w:val="20"/>
+                <w:lang w:eastAsia="da-DK"/>
+              </w:rPr>
+              <w:t>-15</w:t>
+            </w:r>
+            <w:proofErr w:type="gramEnd"/>
+          </w:p>
+        </w:tc>
+        <w:tc>
+          <w:tcPr>
+            <w:tcW w:w="1253" w:type="dxa"/>
+            <w:tcBorders>
+              <w:top w:val="single" w:sz="6" w:space="0" w:color="000000"/>
+              <w:left w:val="single" w:sz="6" w:space="0" w:color="000000"/>
+              <w:bottom w:val="single" w:sz="6" w:space="0" w:color="000000"/>
+              <w:right w:val="single" w:sz="6" w:space="0" w:color="000000"/>
+            </w:tcBorders>
+            <w:tcMar>
+              <w:top w:w="105" w:type="dxa"/>
+              <w:left w:w="105" w:type="dxa"/>
+              <w:bottom w:w="105" w:type="dxa"/>
+              <w:right w:w="105" w:type="dxa"/>
+            </w:tcMar>
+            <w:hideMark/>
+          </w:tcPr>
+          <w:p>
+            <w:pPr>
+              <w:spacing w:after="0" w:line="0" w:lineRule="atLeast"/>
+              <w:rPr>
+                <w:rFonts w:ascii="Times" w:hAnsi="Times" w:cs="Times New Roman"/>
+                <w:sz w:val="20"/>
+                <w:szCs w:val="20"/>
+                <w:lang w:eastAsia="da-DK"/>
+              </w:rPr>
+            </w:pPr>
+            <w:r>
+              <w:rPr>
+                <w:rFonts w:ascii="Times" w:hAnsi="Times" w:cs="Times New Roman"/>
+                <w:sz w:val="20"/>
+                <w:szCs w:val="20"/>
+                <w:lang w:eastAsia="da-DK"/>
+              </w:rPr>
+              <w:t>BH, MM, KE</w:t>
+            </w:r>
+          </w:p>
+        </w:tc>
+        <w:tc>
+          <w:tcPr>
+            <w:tcW w:w="6498" w:type="dxa"/>
+            <w:tcBorders>
+              <w:top w:val="single" w:sz="6" w:space="0" w:color="000000"/>
+              <w:left w:val="single" w:sz="6" w:space="0" w:color="000000"/>
+              <w:bottom w:val="single" w:sz="6" w:space="0" w:color="000000"/>
+              <w:right w:val="single" w:sz="6" w:space="0" w:color="000000"/>
+            </w:tcBorders>
+            <w:tcMar>
+              <w:top w:w="105" w:type="dxa"/>
+              <w:left w:w="105" w:type="dxa"/>
+              <w:bottom w:w="105" w:type="dxa"/>
+              <w:right w:w="105" w:type="dxa"/>
+            </w:tcMar>
+            <w:hideMark/>
+          </w:tcPr>
+          <w:p>
+            <w:pPr>
+              <w:spacing w:after="0" w:line="0" w:lineRule="atLeast"/>
+              <w:rPr>
+                <w:rFonts w:ascii="Times" w:hAnsi="Times" w:cs="Times New Roman"/>
+                <w:sz w:val="20"/>
+                <w:szCs w:val="20"/>
+                <w:lang w:eastAsia="da-DK"/>
+              </w:rPr>
+            </w:pPr>
+            <w:r>
+              <w:rPr>
+                <w:rFonts w:ascii="Times" w:hAnsi="Times" w:cs="Times New Roman"/>
+                <w:sz w:val="20"/>
+                <w:szCs w:val="20"/>
+                <w:lang w:eastAsia="da-DK"/>
+              </w:rPr>
+              <w:t xml:space="preserve">Udregning </w:t>
+            </w:r>
+            <w:proofErr w:type="gramStart"/>
+            <w:r>
+              <w:rPr>
+                <w:rFonts w:ascii="Times" w:hAnsi="Times" w:cs="Times New Roman"/>
+                <w:sz w:val="20"/>
+                <w:szCs w:val="20"/>
+                <w:lang w:eastAsia="da-DK"/>
+              </w:rPr>
+              <w:t>af  komponentværdier</w:t>
+            </w:r>
+            <w:proofErr w:type="gramEnd"/>
+            <w:r>
+              <w:rPr>
+                <w:rFonts w:ascii="Times" w:hAnsi="Times" w:cs="Times New Roman"/>
+                <w:sz w:val="20"/>
+                <w:szCs w:val="20"/>
+                <w:lang w:eastAsia="da-DK"/>
+              </w:rPr>
+              <w:t xml:space="preserve"> for </w:t>
+            </w:r>
+            <w:proofErr w:type="spellStart"/>
+            <w:r>
+              <w:rPr>
+                <w:rFonts w:ascii="Times" w:hAnsi="Times" w:cs="Times New Roman"/>
+                <w:sz w:val="20"/>
+                <w:szCs w:val="20"/>
+                <w:lang w:eastAsia="da-DK"/>
+              </w:rPr>
+              <w:t>lavpasfilteret</w:t>
+            </w:r>
+            <w:proofErr w:type="spellEnd"/>
+            <w:r>
+              <w:rPr>
+                <w:rFonts w:ascii="Times" w:hAnsi="Times" w:cs="Times New Roman"/>
+                <w:sz w:val="20"/>
+                <w:szCs w:val="20"/>
+                <w:lang w:eastAsia="da-DK"/>
+              </w:rPr>
+              <w:t xml:space="preserve"> og opbygget </w:t>
+            </w:r>
+            <w:proofErr w:type="spellStart"/>
+            <w:r>
+              <w:rPr>
+                <w:rFonts w:ascii="Times" w:hAnsi="Times" w:cs="Times New Roman"/>
+                <w:sz w:val="20"/>
+                <w:szCs w:val="20"/>
+                <w:lang w:eastAsia="da-DK"/>
+              </w:rPr>
+              <w:t>lavpasfilteret</w:t>
+            </w:r>
+            <w:proofErr w:type="spellEnd"/>
+            <w:r>
+              <w:rPr>
+                <w:rFonts w:ascii="Times" w:hAnsi="Times" w:cs="Times New Roman"/>
+                <w:sz w:val="20"/>
+                <w:szCs w:val="20"/>
+                <w:lang w:eastAsia="da-DK"/>
+              </w:rPr>
+              <w:t xml:space="preserve"> på et fumlebræt.</w:t>
+            </w:r>
+          </w:p>
+        </w:tc>
+      </w:tr>
+      <w:tr>
+        <w:trPr>
+          <w:trHeight w:val="512"/>
+        </w:trPr>
+        <w:tc>
+          <w:tcPr>
+            <w:tcW w:w="971" w:type="dxa"/>
+            <w:tcBorders>
+              <w:top w:val="single" w:sz="6" w:space="0" w:color="000000"/>
+              <w:left w:val="single" w:sz="6" w:space="0" w:color="000000"/>
+              <w:bottom w:val="single" w:sz="6" w:space="0" w:color="000000"/>
+              <w:right w:val="single" w:sz="6" w:space="0" w:color="000000"/>
+            </w:tcBorders>
+            <w:tcMar>
+              <w:top w:w="105" w:type="dxa"/>
+              <w:left w:w="105" w:type="dxa"/>
+              <w:bottom w:w="105" w:type="dxa"/>
+              <w:right w:w="105" w:type="dxa"/>
+            </w:tcMar>
+          </w:tcPr>
+          <w:p>
+            <w:pPr>
+              <w:spacing w:after="0" w:line="0" w:lineRule="atLeast"/>
+              <w:rPr>
+                <w:rFonts w:ascii="Times" w:hAnsi="Times" w:cs="Times New Roman"/>
+                <w:sz w:val="20"/>
+                <w:szCs w:val="20"/>
+                <w:lang w:eastAsia="da-DK"/>
+              </w:rPr>
+            </w:pPr>
+            <w:proofErr w:type="gramStart"/>
+            <w:r>
+              <w:rPr>
+                <w:rFonts w:ascii="Times" w:hAnsi="Times" w:cs="Times New Roman"/>
+                <w:sz w:val="20"/>
+                <w:szCs w:val="20"/>
+                <w:lang w:eastAsia="da-DK"/>
+              </w:rPr>
+              <w:t>0.2</w:t>
+            </w:r>
+            <w:proofErr w:type="gramEnd"/>
+          </w:p>
+        </w:tc>
+        <w:tc>
+          <w:tcPr>
+            <w:tcW w:w="1126" w:type="dxa"/>
+            <w:tcBorders>
+              <w:top w:val="single" w:sz="6" w:space="0" w:color="000000"/>
+              <w:left w:val="single" w:sz="6" w:space="0" w:color="000000"/>
+              <w:bottom w:val="single" w:sz="6" w:space="0" w:color="000000"/>
+              <w:right w:val="single" w:sz="6" w:space="0" w:color="000000"/>
+            </w:tcBorders>
+            <w:tcMar>
+              <w:top w:w="105" w:type="dxa"/>
+              <w:left w:w="105" w:type="dxa"/>
+              <w:bottom w:w="105" w:type="dxa"/>
+              <w:right w:w="105" w:type="dxa"/>
+            </w:tcMar>
+          </w:tcPr>
+          <w:p>
+            <w:pPr>
+              <w:spacing w:after="0" w:line="0" w:lineRule="atLeast"/>
+              <w:rPr>
+                <w:rFonts w:ascii="Times" w:hAnsi="Times" w:cs="Times New Roman"/>
+                <w:sz w:val="20"/>
+                <w:szCs w:val="20"/>
+                <w:lang w:eastAsia="da-DK"/>
+              </w:rPr>
+            </w:pPr>
+            <w:proofErr w:type="gramStart"/>
+            <w:r>
+              <w:rPr>
+                <w:rFonts w:ascii="Times" w:hAnsi="Times" w:cs="Times New Roman"/>
+                <w:sz w:val="20"/>
+                <w:szCs w:val="20"/>
+                <w:lang w:eastAsia="da-DK"/>
+              </w:rPr>
+              <w:t>20/10-15</w:t>
+            </w:r>
+            <w:proofErr w:type="gramEnd"/>
+          </w:p>
+        </w:tc>
+        <w:tc>
+          <w:tcPr>
+            <w:tcW w:w="1253" w:type="dxa"/>
+            <w:tcBorders>
+              <w:top w:val="single" w:sz="6" w:space="0" w:color="000000"/>
+              <w:left w:val="single" w:sz="6" w:space="0" w:color="000000"/>
+              <w:bottom w:val="single" w:sz="6" w:space="0" w:color="000000"/>
+              <w:right w:val="single" w:sz="6" w:space="0" w:color="000000"/>
+            </w:tcBorders>
+            <w:tcMar>
+              <w:top w:w="105" w:type="dxa"/>
+              <w:left w:w="105" w:type="dxa"/>
+              <w:bottom w:w="105" w:type="dxa"/>
+              <w:right w:w="105" w:type="dxa"/>
+            </w:tcMar>
+          </w:tcPr>
+          <w:p>
+            <w:pPr>
+              <w:spacing w:after="0" w:line="0" w:lineRule="atLeast"/>
+              <w:rPr>
+                <w:rFonts w:ascii="Times" w:hAnsi="Times" w:cs="Times New Roman"/>
+                <w:sz w:val="20"/>
+                <w:szCs w:val="20"/>
+                <w:lang w:eastAsia="da-DK"/>
+              </w:rPr>
+            </w:pPr>
+            <w:r>
+              <w:rPr>
+                <w:rFonts w:ascii="Times" w:hAnsi="Times" w:cs="Times New Roman"/>
+                <w:sz w:val="20"/>
+                <w:szCs w:val="20"/>
+                <w:lang w:eastAsia="da-DK"/>
+              </w:rPr>
+              <w:t>BH, MM, KE</w:t>
+            </w:r>
+          </w:p>
+        </w:tc>
+        <w:tc>
+          <w:tcPr>
+            <w:tcW w:w="6498" w:type="dxa"/>
+            <w:tcBorders>
+              <w:top w:val="single" w:sz="6" w:space="0" w:color="000000"/>
+              <w:left w:val="single" w:sz="6" w:space="0" w:color="000000"/>
+              <w:bottom w:val="single" w:sz="6" w:space="0" w:color="000000"/>
+              <w:right w:val="single" w:sz="6" w:space="0" w:color="000000"/>
+            </w:tcBorders>
+            <w:tcMar>
+              <w:top w:w="105" w:type="dxa"/>
+              <w:left w:w="105" w:type="dxa"/>
+              <w:bottom w:w="105" w:type="dxa"/>
+              <w:right w:w="105" w:type="dxa"/>
+            </w:tcMar>
+          </w:tcPr>
+          <w:p>
+            <w:pPr>
+              <w:spacing w:after="0" w:line="0" w:lineRule="atLeast"/>
+              <w:rPr>
+                <w:rFonts w:ascii="Times" w:hAnsi="Times" w:cs="Times New Roman"/>
+                <w:sz w:val="20"/>
+                <w:szCs w:val="20"/>
+                <w:lang w:eastAsia="da-DK"/>
+              </w:rPr>
+            </w:pPr>
+            <w:r>
+              <w:rPr>
+                <w:rFonts w:ascii="Times" w:hAnsi="Times" w:cs="Times New Roman"/>
+                <w:sz w:val="20"/>
+                <w:szCs w:val="20"/>
+                <w:lang w:eastAsia="da-DK"/>
+              </w:rPr>
+              <w:t xml:space="preserve">Udregning af komponentværdier for </w:t>
+            </w:r>
+            <w:proofErr w:type="spellStart"/>
+            <w:r>
+              <w:rPr>
+                <w:rFonts w:ascii="Times" w:hAnsi="Times" w:cs="Times New Roman"/>
+                <w:sz w:val="20"/>
+                <w:szCs w:val="20"/>
+                <w:lang w:eastAsia="da-DK"/>
+              </w:rPr>
+              <w:t>lavpasfilteret</w:t>
+            </w:r>
+            <w:proofErr w:type="spellEnd"/>
+            <w:r>
+              <w:rPr>
+                <w:rFonts w:ascii="Times" w:hAnsi="Times" w:cs="Times New Roman"/>
+                <w:sz w:val="20"/>
+                <w:szCs w:val="20"/>
+                <w:lang w:eastAsia="da-DK"/>
+              </w:rPr>
+              <w:t xml:space="preserve"> ud fra en kondensatorværdi C2 = 330 nF</w:t>
+            </w:r>
+          </w:p>
+        </w:tc>
+      </w:tr>
+      <w:tr>
+        <w:trPr>
+          <w:trHeight w:val="512"/>
+        </w:trPr>
+        <w:tc>
+          <w:tcPr>
+            <w:tcW w:w="971" w:type="dxa"/>
+            <w:tcBorders>
+              <w:top w:val="single" w:sz="6" w:space="0" w:color="000000"/>
+              <w:left w:val="single" w:sz="6" w:space="0" w:color="000000"/>
+              <w:bottom w:val="single" w:sz="6" w:space="0" w:color="000000"/>
+              <w:right w:val="single" w:sz="6" w:space="0" w:color="000000"/>
+            </w:tcBorders>
+            <w:tcMar>
+              <w:top w:w="105" w:type="dxa"/>
+              <w:left w:w="105" w:type="dxa"/>
+              <w:bottom w:w="105" w:type="dxa"/>
+              <w:right w:w="105" w:type="dxa"/>
+            </w:tcMar>
+          </w:tcPr>
+          <w:p>
+            <w:pPr>
+              <w:spacing w:after="0" w:line="0" w:lineRule="atLeast"/>
+              <w:rPr>
+                <w:rFonts w:ascii="Times" w:hAnsi="Times" w:cs="Times New Roman"/>
+                <w:sz w:val="20"/>
+                <w:szCs w:val="20"/>
+                <w:lang w:eastAsia="da-DK"/>
+              </w:rPr>
+            </w:pPr>
+            <w:proofErr w:type="gramStart"/>
+            <w:r>
+              <w:rPr>
+                <w:rFonts w:ascii="Times" w:hAnsi="Times" w:cs="Times New Roman"/>
+                <w:sz w:val="20"/>
+                <w:szCs w:val="20"/>
+                <w:lang w:eastAsia="da-DK"/>
+              </w:rPr>
+              <w:t>0.3</w:t>
+            </w:r>
+            <w:proofErr w:type="gramEnd"/>
+          </w:p>
+        </w:tc>
+        <w:tc>
+          <w:tcPr>
+            <w:tcW w:w="1126" w:type="dxa"/>
+            <w:tcBorders>
+              <w:top w:val="single" w:sz="6" w:space="0" w:color="000000"/>
+              <w:left w:val="single" w:sz="6" w:space="0" w:color="000000"/>
+              <w:bottom w:val="single" w:sz="6" w:space="0" w:color="000000"/>
+              <w:right w:val="single" w:sz="6" w:space="0" w:color="000000"/>
+            </w:tcBorders>
+            <w:tcMar>
+              <w:top w:w="105" w:type="dxa"/>
+              <w:left w:w="105" w:type="dxa"/>
+              <w:bottom w:w="105" w:type="dxa"/>
+              <w:right w:w="105" w:type="dxa"/>
+            </w:tcMar>
+          </w:tcPr>
+          <w:p>
+            <w:pPr>
+              <w:spacing w:after="0" w:line="0" w:lineRule="atLeast"/>
+              <w:rPr>
+                <w:rFonts w:ascii="Times" w:hAnsi="Times" w:cs="Times New Roman"/>
+                <w:sz w:val="20"/>
+                <w:szCs w:val="20"/>
+                <w:lang w:eastAsia="da-DK"/>
+              </w:rPr>
+            </w:pPr>
+            <w:proofErr w:type="gramStart"/>
+            <w:r>
+              <w:rPr>
+                <w:rFonts w:ascii="Times" w:hAnsi="Times" w:cs="Times New Roman"/>
+                <w:sz w:val="20"/>
+                <w:szCs w:val="20"/>
+                <w:lang w:eastAsia="da-DK"/>
+              </w:rPr>
+              <w:t>27/10-15</w:t>
+            </w:r>
+            <w:proofErr w:type="gramEnd"/>
+          </w:p>
+        </w:tc>
+        <w:tc>
+          <w:tcPr>
+            <w:tcW w:w="1253" w:type="dxa"/>
+            <w:tcBorders>
+              <w:top w:val="single" w:sz="6" w:space="0" w:color="000000"/>
+              <w:left w:val="single" w:sz="6" w:space="0" w:color="000000"/>
+              <w:bottom w:val="single" w:sz="6" w:space="0" w:color="000000"/>
+              <w:right w:val="single" w:sz="6" w:space="0" w:color="000000"/>
+            </w:tcBorders>
+            <w:tcMar>
+              <w:top w:w="105" w:type="dxa"/>
+              <w:left w:w="105" w:type="dxa"/>
+              <w:bottom w:w="105" w:type="dxa"/>
+              <w:right w:w="105" w:type="dxa"/>
+            </w:tcMar>
+          </w:tcPr>
+          <w:p>
+            <w:pPr>
+              <w:spacing w:after="0" w:line="0" w:lineRule="atLeast"/>
+              <w:rPr>
+                <w:rFonts w:ascii="Times" w:hAnsi="Times" w:cs="Times New Roman"/>
+                <w:sz w:val="20"/>
+                <w:szCs w:val="20"/>
+                <w:lang w:eastAsia="da-DK"/>
+              </w:rPr>
+            </w:pPr>
+            <w:r>
+              <w:rPr>
+                <w:rFonts w:ascii="Times" w:hAnsi="Times" w:cs="Times New Roman"/>
+                <w:sz w:val="20"/>
+                <w:szCs w:val="20"/>
+                <w:lang w:eastAsia="da-DK"/>
+              </w:rPr>
+              <w:t>BH, MM</w:t>
+            </w:r>
+          </w:p>
+        </w:tc>
+        <w:tc>
+          <w:tcPr>
+            <w:tcW w:w="6498" w:type="dxa"/>
+            <w:tcBorders>
+              <w:top w:val="single" w:sz="6" w:space="0" w:color="000000"/>
+              <w:left w:val="single" w:sz="6" w:space="0" w:color="000000"/>
+              <w:bottom w:val="single" w:sz="6" w:space="0" w:color="000000"/>
+              <w:right w:val="single" w:sz="6" w:space="0" w:color="000000"/>
+            </w:tcBorders>
+            <w:tcMar>
+              <w:top w:w="105" w:type="dxa"/>
+              <w:left w:w="105" w:type="dxa"/>
+              <w:bottom w:w="105" w:type="dxa"/>
+              <w:right w:w="105" w:type="dxa"/>
+            </w:tcMar>
+          </w:tcPr>
+          <w:p>
+            <w:pPr>
+              <w:spacing w:after="0" w:line="0" w:lineRule="atLeast"/>
+              <w:rPr>
+                <w:rFonts w:ascii="Times" w:hAnsi="Times" w:cs="Times New Roman"/>
+                <w:sz w:val="20"/>
+                <w:szCs w:val="20"/>
+                <w:lang w:eastAsia="da-DK"/>
+              </w:rPr>
+            </w:pPr>
+            <w:proofErr w:type="spellStart"/>
+            <w:r>
+              <w:rPr>
+                <w:rFonts w:ascii="Times" w:hAnsi="Times" w:cs="Times New Roman"/>
+                <w:sz w:val="20"/>
+                <w:szCs w:val="20"/>
+                <w:lang w:eastAsia="da-DK"/>
+              </w:rPr>
+              <w:t>Lavpasfilteret</w:t>
+            </w:r>
+            <w:proofErr w:type="spellEnd"/>
+            <w:r>
+              <w:rPr>
+                <w:rFonts w:ascii="Times" w:hAnsi="Times" w:cs="Times New Roman"/>
+                <w:sz w:val="20"/>
+                <w:szCs w:val="20"/>
+                <w:lang w:eastAsia="da-DK"/>
+              </w:rPr>
+              <w:t xml:space="preserve"> er bygget op på fumlebræt og testet med analog </w:t>
+            </w:r>
+            <w:proofErr w:type="spellStart"/>
+            <w:r>
+              <w:rPr>
+                <w:rFonts w:ascii="Times" w:hAnsi="Times" w:cs="Times New Roman"/>
+                <w:sz w:val="20"/>
+                <w:szCs w:val="20"/>
+                <w:lang w:eastAsia="da-DK"/>
+              </w:rPr>
+              <w:t>discovery</w:t>
+            </w:r>
+            <w:proofErr w:type="spellEnd"/>
+            <w:r>
+              <w:rPr>
+                <w:rFonts w:ascii="Times" w:hAnsi="Times" w:cs="Times New Roman"/>
+                <w:sz w:val="20"/>
+                <w:szCs w:val="20"/>
+                <w:lang w:eastAsia="da-DK"/>
+              </w:rPr>
+              <w:t xml:space="preserve">. </w:t>
+            </w:r>
+          </w:p>
+        </w:tc>
+      </w:tr>
+      <w:tr>
+        <w:trPr>
+          <w:trHeight w:val="571"/>
+        </w:trPr>
+        <w:tc>
+          <w:tcPr>
+            <w:tcW w:w="971" w:type="dxa"/>
+            <w:tcBorders>
+              <w:top w:val="single" w:sz="6" w:space="0" w:color="000000"/>
+              <w:left w:val="single" w:sz="6" w:space="0" w:color="000000"/>
+              <w:bottom w:val="single" w:sz="6" w:space="0" w:color="000000"/>
+              <w:right w:val="single" w:sz="6" w:space="0" w:color="000000"/>
+            </w:tcBorders>
+            <w:tcMar>
+              <w:top w:w="105" w:type="dxa"/>
+              <w:left w:w="105" w:type="dxa"/>
+              <w:bottom w:w="105" w:type="dxa"/>
+              <w:right w:w="105" w:type="dxa"/>
+            </w:tcMar>
+          </w:tcPr>
+          <w:p>
+            <w:pPr>
+              <w:spacing w:after="0" w:line="0" w:lineRule="atLeast"/>
+              <w:rPr>
+                <w:rFonts w:ascii="Times" w:hAnsi="Times" w:cs="Times New Roman"/>
+                <w:sz w:val="20"/>
+                <w:szCs w:val="20"/>
+                <w:lang w:eastAsia="da-DK"/>
+              </w:rPr>
+            </w:pPr>
+            <w:proofErr w:type="gramStart"/>
+            <w:r>
+              <w:rPr>
+                <w:rFonts w:ascii="Times" w:hAnsi="Times" w:cs="Times New Roman"/>
+                <w:sz w:val="20"/>
+                <w:szCs w:val="20"/>
+                <w:lang w:eastAsia="da-DK"/>
+              </w:rPr>
+              <w:t>0.4</w:t>
+            </w:r>
+            <w:proofErr w:type="gramEnd"/>
+          </w:p>
+        </w:tc>
+        <w:tc>
+          <w:tcPr>
+            <w:tcW w:w="1126" w:type="dxa"/>
+            <w:tcBorders>
+              <w:top w:val="single" w:sz="6" w:space="0" w:color="000000"/>
+              <w:left w:val="single" w:sz="6" w:space="0" w:color="000000"/>
+              <w:bottom w:val="single" w:sz="6" w:space="0" w:color="000000"/>
+              <w:right w:val="single" w:sz="6" w:space="0" w:color="000000"/>
+            </w:tcBorders>
+            <w:tcMar>
+              <w:top w:w="105" w:type="dxa"/>
+              <w:left w:w="105" w:type="dxa"/>
+              <w:bottom w:w="105" w:type="dxa"/>
+              <w:right w:w="105" w:type="dxa"/>
+            </w:tcMar>
+          </w:tcPr>
+          <w:p>
+            <w:pPr>
+              <w:spacing w:after="0" w:line="0" w:lineRule="atLeast"/>
+              <w:rPr>
+                <w:rFonts w:ascii="Times" w:hAnsi="Times" w:cs="Times New Roman"/>
+                <w:sz w:val="20"/>
+                <w:szCs w:val="20"/>
+                <w:lang w:eastAsia="da-DK"/>
+              </w:rPr>
+            </w:pPr>
+            <w:proofErr w:type="gramStart"/>
+            <w:r>
+              <w:rPr>
+                <w:rFonts w:ascii="Times" w:hAnsi="Times" w:cs="Times New Roman"/>
+                <w:sz w:val="20"/>
+                <w:szCs w:val="20"/>
+                <w:lang w:eastAsia="da-DK"/>
+              </w:rPr>
+              <w:t>2/11-15</w:t>
+            </w:r>
+            <w:proofErr w:type="gramEnd"/>
+          </w:p>
+        </w:tc>
+        <w:tc>
+          <w:tcPr>
+            <w:tcW w:w="1253" w:type="dxa"/>
+            <w:tcBorders>
+              <w:top w:val="single" w:sz="6" w:space="0" w:color="000000"/>
+              <w:left w:val="single" w:sz="6" w:space="0" w:color="000000"/>
+              <w:bottom w:val="single" w:sz="6" w:space="0" w:color="000000"/>
+              <w:right w:val="single" w:sz="6" w:space="0" w:color="000000"/>
+            </w:tcBorders>
+            <w:tcMar>
+              <w:top w:w="105" w:type="dxa"/>
+              <w:left w:w="105" w:type="dxa"/>
+              <w:bottom w:w="105" w:type="dxa"/>
+              <w:right w:w="105" w:type="dxa"/>
+            </w:tcMar>
+          </w:tcPr>
+          <w:p>
+            <w:pPr>
+              <w:spacing w:after="0" w:line="0" w:lineRule="atLeast"/>
+              <w:rPr>
+                <w:rFonts w:ascii="Times" w:hAnsi="Times" w:cs="Times New Roman"/>
+                <w:sz w:val="20"/>
+                <w:szCs w:val="20"/>
+                <w:lang w:eastAsia="da-DK"/>
+              </w:rPr>
+            </w:pPr>
+            <w:r>
+              <w:rPr>
+                <w:rFonts w:ascii="Times" w:hAnsi="Times" w:cs="Times New Roman"/>
+                <w:sz w:val="20"/>
+                <w:szCs w:val="20"/>
+                <w:lang w:eastAsia="da-DK"/>
+              </w:rPr>
+              <w:t xml:space="preserve">BH </w:t>
+            </w:r>
+          </w:p>
+        </w:tc>
+        <w:tc>
+          <w:tcPr>
+            <w:tcW w:w="6498" w:type="dxa"/>
+            <w:tcBorders>
+              <w:top w:val="single" w:sz="6" w:space="0" w:color="000000"/>
+              <w:left w:val="single" w:sz="6" w:space="0" w:color="000000"/>
+              <w:bottom w:val="single" w:sz="6" w:space="0" w:color="000000"/>
+              <w:right w:val="single" w:sz="6" w:space="0" w:color="000000"/>
+            </w:tcBorders>
+            <w:tcMar>
+              <w:top w:w="105" w:type="dxa"/>
+              <w:left w:w="105" w:type="dxa"/>
+              <w:bottom w:w="105" w:type="dxa"/>
+              <w:right w:w="105" w:type="dxa"/>
+            </w:tcMar>
+          </w:tcPr>
+          <w:p>
+            <w:pPr>
+              <w:spacing w:after="0" w:line="0" w:lineRule="atLeast"/>
+              <w:rPr>
+                <w:rFonts w:ascii="Times" w:hAnsi="Times" w:cs="Times New Roman"/>
+                <w:sz w:val="20"/>
+                <w:szCs w:val="20"/>
+                <w:lang w:eastAsia="da-DK"/>
+              </w:rPr>
+            </w:pPr>
+            <w:r>
+              <w:rPr>
+                <w:rFonts w:ascii="Times" w:hAnsi="Times" w:cs="Times New Roman"/>
+                <w:sz w:val="20"/>
+                <w:szCs w:val="20"/>
+                <w:lang w:eastAsia="da-DK"/>
+              </w:rPr>
+              <w:t xml:space="preserve">Udregning af modstandene til </w:t>
+            </w:r>
+            <w:proofErr w:type="spellStart"/>
+            <w:r>
+              <w:rPr>
+                <w:rFonts w:ascii="Times" w:hAnsi="Times" w:cs="Times New Roman"/>
+                <w:sz w:val="20"/>
+                <w:szCs w:val="20"/>
+                <w:lang w:eastAsia="da-DK"/>
+              </w:rPr>
+              <w:t>lavpasfilteret</w:t>
+            </w:r>
+            <w:proofErr w:type="spellEnd"/>
+            <w:r>
+              <w:rPr>
+                <w:rFonts w:ascii="Times" w:hAnsi="Times" w:cs="Times New Roman"/>
+                <w:sz w:val="20"/>
+                <w:szCs w:val="20"/>
+                <w:lang w:eastAsia="da-DK"/>
+              </w:rPr>
+              <w:t xml:space="preserve"> ud fra den </w:t>
+            </w:r>
+            <w:proofErr w:type="gramStart"/>
+            <w:r>
+              <w:rPr>
+                <w:rFonts w:ascii="Times" w:hAnsi="Times" w:cs="Times New Roman"/>
+                <w:sz w:val="20"/>
+                <w:szCs w:val="20"/>
+                <w:lang w:eastAsia="da-DK"/>
+              </w:rPr>
+              <w:t>opgivet</w:t>
+            </w:r>
+            <w:proofErr w:type="gramEnd"/>
+            <w:r>
+              <w:rPr>
+                <w:rFonts w:ascii="Times" w:hAnsi="Times" w:cs="Times New Roman"/>
+                <w:sz w:val="20"/>
+                <w:szCs w:val="20"/>
+                <w:lang w:eastAsia="da-DK"/>
+              </w:rPr>
+              <w:t xml:space="preserve"> kondensator værdi C2, og valgt INA-114 som operationsforstærker</w:t>
+            </w:r>
+          </w:p>
+        </w:tc>
+      </w:tr>
+      <w:tr>
+        <w:trPr>
+          <w:trHeight w:val="512"/>
+        </w:trPr>
+        <w:tc>
+          <w:tcPr>
+            <w:tcW w:w="971" w:type="dxa"/>
+            <w:tcBorders>
+              <w:top w:val="single" w:sz="6" w:space="0" w:color="000000"/>
+              <w:left w:val="single" w:sz="6" w:space="0" w:color="000000"/>
+              <w:bottom w:val="single" w:sz="6" w:space="0" w:color="000000"/>
+              <w:right w:val="single" w:sz="6" w:space="0" w:color="000000"/>
+            </w:tcBorders>
+            <w:tcMar>
+              <w:top w:w="105" w:type="dxa"/>
+              <w:left w:w="105" w:type="dxa"/>
+              <w:bottom w:w="105" w:type="dxa"/>
+              <w:right w:w="105" w:type="dxa"/>
+            </w:tcMar>
+          </w:tcPr>
+          <w:p>
+            <w:pPr>
+              <w:spacing w:after="0" w:line="0" w:lineRule="atLeast"/>
+              <w:rPr>
+                <w:rFonts w:ascii="Times" w:hAnsi="Times" w:cs="Times New Roman"/>
+                <w:sz w:val="20"/>
+                <w:szCs w:val="20"/>
+                <w:lang w:eastAsia="da-DK"/>
+              </w:rPr>
+            </w:pPr>
+            <w:proofErr w:type="gramStart"/>
+            <w:r>
+              <w:rPr>
+                <w:rFonts w:ascii="Times" w:hAnsi="Times" w:cs="Times New Roman"/>
+                <w:sz w:val="20"/>
+                <w:szCs w:val="20"/>
+                <w:lang w:eastAsia="da-DK"/>
+              </w:rPr>
+              <w:t>0.5</w:t>
+            </w:r>
+            <w:proofErr w:type="gramEnd"/>
+          </w:p>
+        </w:tc>
+        <w:tc>
+          <w:tcPr>
+            <w:tcW w:w="1126" w:type="dxa"/>
+            <w:tcBorders>
+              <w:top w:val="single" w:sz="6" w:space="0" w:color="000000"/>
+              <w:left w:val="single" w:sz="6" w:space="0" w:color="000000"/>
+              <w:bottom w:val="single" w:sz="6" w:space="0" w:color="000000"/>
+              <w:right w:val="single" w:sz="6" w:space="0" w:color="000000"/>
+            </w:tcBorders>
+            <w:tcMar>
+              <w:top w:w="105" w:type="dxa"/>
+              <w:left w:w="105" w:type="dxa"/>
+              <w:bottom w:w="105" w:type="dxa"/>
+              <w:right w:w="105" w:type="dxa"/>
+            </w:tcMar>
+          </w:tcPr>
+          <w:p>
+            <w:pPr>
+              <w:spacing w:after="0" w:line="0" w:lineRule="atLeast"/>
+              <w:rPr>
+                <w:rFonts w:ascii="Times" w:hAnsi="Times" w:cs="Times New Roman"/>
+                <w:sz w:val="20"/>
+                <w:szCs w:val="20"/>
+                <w:lang w:eastAsia="da-DK"/>
+              </w:rPr>
+            </w:pPr>
+            <w:proofErr w:type="gramStart"/>
+            <w:r>
+              <w:rPr>
+                <w:rFonts w:ascii="Times" w:hAnsi="Times" w:cs="Times New Roman"/>
+                <w:sz w:val="20"/>
+                <w:szCs w:val="20"/>
+                <w:lang w:eastAsia="da-DK"/>
+              </w:rPr>
+              <w:t>3/11-15</w:t>
+            </w:r>
+            <w:proofErr w:type="gramEnd"/>
+          </w:p>
+        </w:tc>
+        <w:tc>
+          <w:tcPr>
+            <w:tcW w:w="1253" w:type="dxa"/>
+            <w:tcBorders>
+              <w:top w:val="single" w:sz="6" w:space="0" w:color="000000"/>
+              <w:left w:val="single" w:sz="6" w:space="0" w:color="000000"/>
+              <w:bottom w:val="single" w:sz="6" w:space="0" w:color="000000"/>
+              <w:right w:val="single" w:sz="6" w:space="0" w:color="000000"/>
+            </w:tcBorders>
+            <w:tcMar>
+              <w:top w:w="105" w:type="dxa"/>
+              <w:left w:w="105" w:type="dxa"/>
+              <w:bottom w:w="105" w:type="dxa"/>
+              <w:right w:w="105" w:type="dxa"/>
+            </w:tcMar>
+          </w:tcPr>
+          <w:p>
+            <w:pPr>
+              <w:spacing w:after="0" w:line="0" w:lineRule="atLeast"/>
+              <w:rPr>
+                <w:rFonts w:ascii="Times" w:hAnsi="Times" w:cs="Times New Roman"/>
+                <w:sz w:val="20"/>
+                <w:szCs w:val="20"/>
+                <w:lang w:eastAsia="da-DK"/>
+              </w:rPr>
+            </w:pPr>
+            <w:r>
+              <w:rPr>
+                <w:rFonts w:ascii="Times" w:hAnsi="Times" w:cs="Times New Roman"/>
+                <w:sz w:val="20"/>
+                <w:szCs w:val="20"/>
+                <w:lang w:eastAsia="da-DK"/>
+              </w:rPr>
+              <w:t>BH, MM</w:t>
+            </w:r>
+          </w:p>
+        </w:tc>
+        <w:tc>
+          <w:tcPr>
+            <w:tcW w:w="6498" w:type="dxa"/>
+            <w:tcBorders>
+              <w:top w:val="single" w:sz="6" w:space="0" w:color="000000"/>
+              <w:left w:val="single" w:sz="6" w:space="0" w:color="000000"/>
+              <w:bottom w:val="single" w:sz="6" w:space="0" w:color="000000"/>
+              <w:right w:val="single" w:sz="6" w:space="0" w:color="000000"/>
+            </w:tcBorders>
+            <w:tcMar>
+              <w:top w:w="105" w:type="dxa"/>
+              <w:left w:w="105" w:type="dxa"/>
+              <w:bottom w:w="105" w:type="dxa"/>
+              <w:right w:w="105" w:type="dxa"/>
+            </w:tcMar>
+          </w:tcPr>
+          <w:p>
+            <w:pPr>
+              <w:spacing w:after="0" w:line="0" w:lineRule="atLeast"/>
+              <w:rPr>
+                <w:rFonts w:ascii="Times" w:hAnsi="Times" w:cs="Times New Roman"/>
+                <w:sz w:val="20"/>
+                <w:szCs w:val="20"/>
+                <w:lang w:eastAsia="da-DK"/>
+              </w:rPr>
+            </w:pPr>
+            <w:proofErr w:type="spellStart"/>
+            <w:r>
+              <w:rPr>
+                <w:rFonts w:ascii="Times" w:hAnsi="Times" w:cs="Times New Roman"/>
+                <w:sz w:val="20"/>
+                <w:szCs w:val="20"/>
+                <w:lang w:eastAsia="da-DK"/>
+              </w:rPr>
+              <w:t>Lavpas</w:t>
+            </w:r>
+            <w:proofErr w:type="spellEnd"/>
+            <w:r>
+              <w:rPr>
+                <w:rFonts w:ascii="Times" w:hAnsi="Times" w:cs="Times New Roman"/>
+                <w:sz w:val="20"/>
+                <w:szCs w:val="20"/>
+                <w:lang w:eastAsia="da-DK"/>
+              </w:rPr>
+              <w:t xml:space="preserve"> filteret er blevet lavet om til et aktivt filter, ved at påsætte to batterier. Der er derefter lavet unittest for </w:t>
+            </w:r>
+            <w:proofErr w:type="spellStart"/>
+            <w:r>
+              <w:rPr>
+                <w:rFonts w:ascii="Times" w:hAnsi="Times" w:cs="Times New Roman"/>
+                <w:sz w:val="20"/>
+                <w:szCs w:val="20"/>
+                <w:lang w:eastAsia="da-DK"/>
+              </w:rPr>
+              <w:t>lavpas</w:t>
+            </w:r>
+            <w:proofErr w:type="spellEnd"/>
+            <w:r>
+              <w:rPr>
+                <w:rFonts w:ascii="Times" w:hAnsi="Times" w:cs="Times New Roman"/>
+                <w:sz w:val="20"/>
+                <w:szCs w:val="20"/>
+                <w:lang w:eastAsia="da-DK"/>
+              </w:rPr>
+              <w:t xml:space="preserve"> filteret på et fumlebræt. </w:t>
+            </w:r>
+          </w:p>
+        </w:tc>
+      </w:tr>
+      <w:tr>
+        <w:trPr>
+          <w:trHeight w:val="512"/>
+        </w:trPr>
+        <w:tc>
+          <w:tcPr>
+            <w:tcW w:w="971" w:type="dxa"/>
+            <w:tcBorders>
+              <w:top w:val="single" w:sz="6" w:space="0" w:color="000000"/>
+              <w:left w:val="single" w:sz="6" w:space="0" w:color="000000"/>
+              <w:bottom w:val="single" w:sz="6" w:space="0" w:color="000000"/>
+              <w:right w:val="single" w:sz="6" w:space="0" w:color="000000"/>
+            </w:tcBorders>
+            <w:tcMar>
+              <w:top w:w="105" w:type="dxa"/>
+              <w:left w:w="105" w:type="dxa"/>
+              <w:bottom w:w="105" w:type="dxa"/>
+              <w:right w:w="105" w:type="dxa"/>
+            </w:tcMar>
+          </w:tcPr>
+          <w:p>
+            <w:pPr>
+              <w:spacing w:after="0" w:line="0" w:lineRule="atLeast"/>
+              <w:rPr>
+                <w:rFonts w:ascii="Times" w:hAnsi="Times" w:cs="Times New Roman"/>
+                <w:sz w:val="20"/>
+                <w:szCs w:val="20"/>
+                <w:lang w:eastAsia="da-DK"/>
+              </w:rPr>
+            </w:pPr>
+            <w:proofErr w:type="gramStart"/>
+            <w:r>
+              <w:rPr>
+                <w:rFonts w:ascii="Times" w:hAnsi="Times" w:cs="Times New Roman"/>
+                <w:sz w:val="20"/>
+                <w:szCs w:val="20"/>
+                <w:lang w:eastAsia="da-DK"/>
+              </w:rPr>
+              <w:t>0.6</w:t>
+            </w:r>
+            <w:proofErr w:type="gramEnd"/>
+          </w:p>
+        </w:tc>
+        <w:tc>
+          <w:tcPr>
+            <w:tcW w:w="1126" w:type="dxa"/>
+            <w:tcBorders>
+              <w:top w:val="single" w:sz="6" w:space="0" w:color="000000"/>
+              <w:left w:val="single" w:sz="6" w:space="0" w:color="000000"/>
+              <w:bottom w:val="single" w:sz="6" w:space="0" w:color="000000"/>
+              <w:right w:val="single" w:sz="6" w:space="0" w:color="000000"/>
+            </w:tcBorders>
+            <w:tcMar>
+              <w:top w:w="105" w:type="dxa"/>
+              <w:left w:w="105" w:type="dxa"/>
+              <w:bottom w:w="105" w:type="dxa"/>
+              <w:right w:w="105" w:type="dxa"/>
+            </w:tcMar>
+          </w:tcPr>
+          <w:p>
+            <w:pPr>
+              <w:spacing w:after="0" w:line="0" w:lineRule="atLeast"/>
+              <w:rPr>
+                <w:rFonts w:ascii="Times" w:hAnsi="Times" w:cs="Times New Roman"/>
+                <w:sz w:val="20"/>
+                <w:szCs w:val="20"/>
+                <w:lang w:eastAsia="da-DK"/>
+              </w:rPr>
+            </w:pPr>
+            <w:proofErr w:type="gramStart"/>
+            <w:r>
+              <w:rPr>
+                <w:rFonts w:ascii="Times" w:hAnsi="Times" w:cs="Times New Roman"/>
+                <w:sz w:val="20"/>
+                <w:szCs w:val="20"/>
+                <w:lang w:eastAsia="da-DK"/>
+              </w:rPr>
+              <w:t>3/12-15</w:t>
+            </w:r>
+            <w:proofErr w:type="gramEnd"/>
+          </w:p>
+        </w:tc>
+        <w:tc>
+          <w:tcPr>
+            <w:tcW w:w="1253" w:type="dxa"/>
+            <w:tcBorders>
+              <w:top w:val="single" w:sz="6" w:space="0" w:color="000000"/>
+              <w:left w:val="single" w:sz="6" w:space="0" w:color="000000"/>
+              <w:bottom w:val="single" w:sz="6" w:space="0" w:color="000000"/>
+              <w:right w:val="single" w:sz="6" w:space="0" w:color="000000"/>
+            </w:tcBorders>
+            <w:tcMar>
+              <w:top w:w="105" w:type="dxa"/>
+              <w:left w:w="105" w:type="dxa"/>
+              <w:bottom w:w="105" w:type="dxa"/>
+              <w:right w:w="105" w:type="dxa"/>
+            </w:tcMar>
+          </w:tcPr>
+          <w:p>
+            <w:pPr>
+              <w:spacing w:after="0" w:line="0" w:lineRule="atLeast"/>
+              <w:rPr>
+                <w:rFonts w:ascii="Times" w:hAnsi="Times" w:cs="Times New Roman"/>
+                <w:sz w:val="20"/>
+                <w:szCs w:val="20"/>
+                <w:lang w:eastAsia="da-DK"/>
+              </w:rPr>
+            </w:pPr>
+            <w:r>
+              <w:rPr>
+                <w:rFonts w:ascii="Times" w:hAnsi="Times" w:cs="Times New Roman"/>
+                <w:sz w:val="20"/>
+                <w:szCs w:val="20"/>
+                <w:lang w:eastAsia="da-DK"/>
+              </w:rPr>
+              <w:t>BH</w:t>
+            </w:r>
+          </w:p>
+        </w:tc>
+        <w:tc>
+          <w:tcPr>
+            <w:tcW w:w="6498" w:type="dxa"/>
+            <w:tcBorders>
+              <w:top w:val="single" w:sz="6" w:space="0" w:color="000000"/>
+              <w:left w:val="single" w:sz="6" w:space="0" w:color="000000"/>
+              <w:bottom w:val="single" w:sz="6" w:space="0" w:color="000000"/>
+              <w:right w:val="single" w:sz="6" w:space="0" w:color="000000"/>
+            </w:tcBorders>
+            <w:tcMar>
+              <w:top w:w="105" w:type="dxa"/>
+              <w:left w:w="105" w:type="dxa"/>
+              <w:bottom w:w="105" w:type="dxa"/>
+              <w:right w:w="105" w:type="dxa"/>
+            </w:tcMar>
+          </w:tcPr>
+          <w:p>
+            <w:pPr>
+              <w:spacing w:after="0" w:line="0" w:lineRule="atLeast"/>
+              <w:rPr>
+                <w:rFonts w:ascii="Times" w:hAnsi="Times" w:cs="Times New Roman"/>
+                <w:sz w:val="20"/>
+                <w:szCs w:val="20"/>
+                <w:lang w:eastAsia="da-DK"/>
+              </w:rPr>
+            </w:pPr>
+            <w:r>
+              <w:rPr>
+                <w:rFonts w:ascii="Times" w:hAnsi="Times" w:cs="Times New Roman"/>
+                <w:sz w:val="20"/>
+                <w:szCs w:val="20"/>
+                <w:lang w:eastAsia="da-DK"/>
+              </w:rPr>
+              <w:t xml:space="preserve">Opbygget kredsløbet med operationsforstærker og </w:t>
+            </w:r>
+            <w:proofErr w:type="spellStart"/>
+            <w:r>
+              <w:rPr>
+                <w:rFonts w:ascii="Times" w:hAnsi="Times" w:cs="Times New Roman"/>
+                <w:sz w:val="20"/>
+                <w:szCs w:val="20"/>
+                <w:lang w:eastAsia="da-DK"/>
+              </w:rPr>
+              <w:t>lavpas</w:t>
+            </w:r>
+            <w:proofErr w:type="spellEnd"/>
+            <w:r>
+              <w:rPr>
+                <w:rFonts w:ascii="Times" w:hAnsi="Times" w:cs="Times New Roman"/>
+                <w:sz w:val="20"/>
+                <w:szCs w:val="20"/>
+                <w:lang w:eastAsia="da-DK"/>
+              </w:rPr>
+              <w:t xml:space="preserve"> filteret i programmet </w:t>
+            </w:r>
+            <w:proofErr w:type="spellStart"/>
+            <w:r>
+              <w:rPr>
+                <w:rFonts w:ascii="Times" w:hAnsi="Times" w:cs="Times New Roman"/>
+                <w:sz w:val="20"/>
+                <w:szCs w:val="20"/>
+                <w:lang w:eastAsia="da-DK"/>
+              </w:rPr>
+              <w:t>multisim</w:t>
+            </w:r>
+            <w:proofErr w:type="spellEnd"/>
+            <w:r>
+              <w:rPr>
+                <w:rFonts w:ascii="Times" w:hAnsi="Times" w:cs="Times New Roman"/>
+                <w:sz w:val="20"/>
+                <w:szCs w:val="20"/>
+                <w:lang w:eastAsia="da-DK"/>
+              </w:rPr>
+              <w:t>.</w:t>
+            </w:r>
+          </w:p>
+        </w:tc>
+      </w:tr>
+      <w:tr>
+        <w:tc>
+          <w:tcPr>
+            <w:tcW w:w="971" w:type="dxa"/>
+            <w:tcBorders>
+              <w:top w:val="single" w:sz="6" w:space="0" w:color="000000"/>
+              <w:left w:val="single" w:sz="6" w:space="0" w:color="000000"/>
+              <w:bottom w:val="single" w:sz="6" w:space="0" w:color="000000"/>
+              <w:right w:val="single" w:sz="6" w:space="0" w:color="000000"/>
+            </w:tcBorders>
+            <w:tcMar>
+              <w:top w:w="105" w:type="dxa"/>
+              <w:left w:w="105" w:type="dxa"/>
+              <w:bottom w:w="105" w:type="dxa"/>
+              <w:right w:w="105" w:type="dxa"/>
+            </w:tcMar>
+          </w:tcPr>
+          <w:p>
+            <w:pPr>
+              <w:spacing w:after="0" w:line="0" w:lineRule="atLeast"/>
               <w:rPr>
                 <w:rFonts w:ascii="Calibri" w:hAnsi="Calibri" w:cs="Times New Roman"/>
                 <w:color w:val="000000"/>
@@ -234,8 +1402,19 @@
                 <w:szCs w:val="24"/>
                 <w:lang w:eastAsia="da-DK"/>
               </w:rPr>
-              <w:t>0.1</w:t>
-            </w:r>
+            </w:pPr>
+            <w:proofErr w:type="gramStart"/>
+            <w:r>
+              <w:rPr>
+                <w:rFonts w:ascii="Calibri" w:hAnsi="Calibri" w:cs="Times New Roman"/>
+                <w:color w:val="000000"/>
+                <w:sz w:val="24"/>
+                <w:szCs w:val="24"/>
+                <w:lang w:eastAsia="da-DK"/>
+              </w:rPr>
+              <w:t>0.7</w:t>
+            </w:r>
+            <w:proofErr w:type="gramEnd"/>
           </w:p>
         </w:tc>
         <w:tc>
@@ -253,18 +1432,28 @@
               <w:bottom w:w="105" w:type="dxa"/>
               <w:right w:w="105" w:type="dxa"/>
             </w:tcMar>
-            <w:hideMark/>
-          </w:tcPr>
-          <w:p>
-            <w:pPr>
-              <w:spacing w:after="0" w:line="0" w:lineRule="atLeast"/>
-              <w:rPr>
-                <w:rFonts w:ascii="Times" w:hAnsi="Times" w:cs="Times New Roman"/>
-                <w:sz w:val="20"/>
-                <w:szCs w:val="20"/>
-                <w:lang w:eastAsia="da-DK"/>
-              </w:rPr>
-            </w:pPr>
+          </w:tcPr>
+          <w:p>
+            <w:pPr>
+              <w:spacing w:after="0" w:line="0" w:lineRule="atLeast"/>
+              <w:rPr>
+                <w:rFonts w:ascii="Times" w:hAnsi="Times" w:cs="Times New Roman"/>
+                <w:sz w:val="20"/>
+                <w:szCs w:val="20"/>
+                <w:lang w:eastAsia="da-DK"/>
+              </w:rPr>
+            </w:pPr>
+            <w:proofErr w:type="gramStart"/>
+            <w:r>
+              <w:rPr>
+                <w:rFonts w:ascii="Times" w:hAnsi="Times" w:cs="Times New Roman"/>
+                <w:sz w:val="20"/>
+                <w:szCs w:val="20"/>
+                <w:lang w:eastAsia="da-DK"/>
+              </w:rPr>
+              <w:t>9/12-15</w:t>
+            </w:r>
+            <w:proofErr w:type="gramEnd"/>
           </w:p>
         </w:tc>
         <w:tc>
@@ -282,18 +1471,26 @@
               <w:bottom w:w="105" w:type="dxa"/>
               <w:right w:w="105" w:type="dxa"/>
             </w:tcMar>
-            <w:hideMark/>
-          </w:tcPr>
-          <w:p>
-            <w:pPr>
-              <w:spacing w:after="0" w:line="0" w:lineRule="atLeast"/>
-              <w:rPr>
-                <w:rFonts w:ascii="Times" w:hAnsi="Times" w:cs="Times New Roman"/>
-                <w:sz w:val="20"/>
-                <w:szCs w:val="20"/>
-                <w:lang w:eastAsia="da-DK"/>
-              </w:rPr>
-            </w:pPr>
+          </w:tcPr>
+          <w:p>
+            <w:pPr>
+              <w:spacing w:after="0" w:line="0" w:lineRule="atLeast"/>
+              <w:rPr>
+                <w:rFonts w:ascii="Times" w:hAnsi="Times" w:cs="Times New Roman"/>
+                <w:sz w:val="20"/>
+                <w:szCs w:val="20"/>
+                <w:lang w:eastAsia="da-DK"/>
+              </w:rPr>
+            </w:pPr>
+            <w:r>
+              <w:rPr>
+                <w:rFonts w:ascii="Times" w:hAnsi="Times" w:cs="Times New Roman"/>
+                <w:sz w:val="20"/>
+                <w:szCs w:val="20"/>
+                <w:lang w:eastAsia="da-DK"/>
+              </w:rPr>
+              <w:t>KE, MM</w:t>
+            </w:r>
           </w:p>
         </w:tc>
         <w:tc>
@@ -311,26 +1508,434 @@
               <w:bottom w:w="105" w:type="dxa"/>
               <w:right w:w="105" w:type="dxa"/>
             </w:tcMar>
-            <w:hideMark/>
-          </w:tcPr>
-          <w:p>
-            <w:pPr>
-              <w:spacing w:after="0" w:line="0" w:lineRule="atLeast"/>
-              <w:rPr>
-                <w:rFonts w:ascii="Times" w:hAnsi="Times" w:cs="Times New Roman"/>
-                <w:sz w:val="20"/>
-                <w:szCs w:val="20"/>
-                <w:lang w:eastAsia="da-DK"/>
-              </w:rPr>
-            </w:pPr>
+          </w:tcPr>
+          <w:p>
+            <w:pPr>
+              <w:spacing w:after="0" w:line="0" w:lineRule="atLeast"/>
+              <w:rPr>
+                <w:rFonts w:ascii="Times" w:hAnsi="Times" w:cs="Times New Roman"/>
+                <w:sz w:val="20"/>
+                <w:szCs w:val="20"/>
+                <w:lang w:eastAsia="da-DK"/>
+              </w:rPr>
+            </w:pPr>
+            <w:r>
+              <w:rPr>
+                <w:rFonts w:ascii="Times" w:hAnsi="Times" w:cs="Times New Roman"/>
+                <w:sz w:val="20"/>
+                <w:szCs w:val="20"/>
+                <w:lang w:eastAsia="da-DK"/>
+              </w:rPr>
+              <w:t xml:space="preserve">Lavet </w:t>
+            </w:r>
+            <w:proofErr w:type="spellStart"/>
+            <w:r>
+              <w:rPr>
+                <w:rFonts w:ascii="Times" w:hAnsi="Times" w:cs="Times New Roman"/>
+                <w:sz w:val="20"/>
+                <w:szCs w:val="20"/>
+                <w:lang w:eastAsia="da-DK"/>
+              </w:rPr>
+              <w:t>multisim</w:t>
+            </w:r>
+            <w:proofErr w:type="spellEnd"/>
+            <w:r>
+              <w:rPr>
+                <w:rFonts w:ascii="Times" w:hAnsi="Times" w:cs="Times New Roman"/>
+                <w:sz w:val="20"/>
+                <w:szCs w:val="20"/>
+                <w:lang w:eastAsia="da-DK"/>
+              </w:rPr>
+              <w:t xml:space="preserve"> filen af kredsløbet med operationsforstærkeren og lav pas filteret om til et </w:t>
+            </w:r>
+            <w:proofErr w:type="spellStart"/>
+            <w:r>
+              <w:rPr>
+                <w:rFonts w:ascii="Times" w:hAnsi="Times" w:cs="Times New Roman"/>
+                <w:sz w:val="20"/>
+                <w:szCs w:val="20"/>
+                <w:lang w:eastAsia="da-DK"/>
+              </w:rPr>
+              <w:t>ultiboard</w:t>
+            </w:r>
+            <w:proofErr w:type="spellEnd"/>
+            <w:r>
+              <w:rPr>
+                <w:rFonts w:ascii="Times" w:hAnsi="Times" w:cs="Times New Roman"/>
+                <w:sz w:val="20"/>
+                <w:szCs w:val="20"/>
+                <w:lang w:eastAsia="da-DK"/>
+              </w:rPr>
+              <w:t xml:space="preserve"> fil, der er færdig til print. Test af fumlebræt med vandsøjlen.</w:t>
+            </w:r>
+          </w:p>
+        </w:tc>
+      </w:tr>
+      <w:tr>
+        <w:tc>
+          <w:tcPr>
+            <w:tcW w:w="971" w:type="dxa"/>
+            <w:tcBorders>
+              <w:top w:val="single" w:sz="6" w:space="0" w:color="000000"/>
+              <w:left w:val="single" w:sz="6" w:space="0" w:color="000000"/>
+              <w:bottom w:val="single" w:sz="6" w:space="0" w:color="000000"/>
+              <w:right w:val="single" w:sz="6" w:space="0" w:color="000000"/>
+            </w:tcBorders>
+            <w:tcMar>
+              <w:top w:w="105" w:type="dxa"/>
+              <w:left w:w="105" w:type="dxa"/>
+              <w:bottom w:w="105" w:type="dxa"/>
+              <w:right w:w="105" w:type="dxa"/>
+            </w:tcMar>
+          </w:tcPr>
+          <w:p>
+            <w:pPr>
+              <w:spacing w:after="0" w:line="0" w:lineRule="atLeast"/>
+              <w:rPr>
+                <w:rFonts w:ascii="Calibri" w:hAnsi="Calibri" w:cs="Times New Roman"/>
+                <w:color w:val="000000"/>
+                <w:sz w:val="24"/>
+                <w:szCs w:val="24"/>
+                <w:lang w:eastAsia="da-DK"/>
+              </w:rPr>
+            </w:pPr>
+            <w:proofErr w:type="gramStart"/>
+            <w:r>
+              <w:rPr>
+                <w:rFonts w:ascii="Calibri" w:hAnsi="Calibri" w:cs="Times New Roman"/>
+                <w:color w:val="000000"/>
+                <w:sz w:val="24"/>
+                <w:szCs w:val="24"/>
+                <w:lang w:eastAsia="da-DK"/>
+              </w:rPr>
+              <w:t>0.8</w:t>
+            </w:r>
+            <w:proofErr w:type="gramEnd"/>
+          </w:p>
+        </w:tc>
+        <w:tc>
+          <w:tcPr>
+            <w:tcW w:w="1126" w:type="dxa"/>
+            <w:tcBorders>
+              <w:top w:val="single" w:sz="6" w:space="0" w:color="000000"/>
+              <w:left w:val="single" w:sz="6" w:space="0" w:color="000000"/>
+              <w:bottom w:val="single" w:sz="6" w:space="0" w:color="000000"/>
+              <w:right w:val="single" w:sz="6" w:space="0" w:color="000000"/>
+            </w:tcBorders>
+            <w:tcMar>
+              <w:top w:w="105" w:type="dxa"/>
+              <w:left w:w="105" w:type="dxa"/>
+              <w:bottom w:w="105" w:type="dxa"/>
+              <w:right w:w="105" w:type="dxa"/>
+            </w:tcMar>
+          </w:tcPr>
+          <w:p>
+            <w:pPr>
+              <w:spacing w:after="0" w:line="0" w:lineRule="atLeast"/>
+              <w:rPr>
+                <w:rFonts w:ascii="Times" w:hAnsi="Times" w:cs="Times New Roman"/>
+                <w:sz w:val="20"/>
+                <w:szCs w:val="20"/>
+                <w:lang w:eastAsia="da-DK"/>
+              </w:rPr>
+            </w:pPr>
+            <w:proofErr w:type="gramStart"/>
+            <w:r>
+              <w:rPr>
+                <w:rFonts w:ascii="Times" w:hAnsi="Times" w:cs="Times New Roman"/>
+                <w:sz w:val="20"/>
+                <w:szCs w:val="20"/>
+                <w:lang w:eastAsia="da-DK"/>
+              </w:rPr>
+              <w:t>10/12-15</w:t>
+            </w:r>
+            <w:proofErr w:type="gramEnd"/>
+          </w:p>
+        </w:tc>
+        <w:tc>
+          <w:tcPr>
+            <w:tcW w:w="1253" w:type="dxa"/>
+            <w:tcBorders>
+              <w:top w:val="single" w:sz="6" w:space="0" w:color="000000"/>
+              <w:left w:val="single" w:sz="6" w:space="0" w:color="000000"/>
+              <w:bottom w:val="single" w:sz="6" w:space="0" w:color="000000"/>
+              <w:right w:val="single" w:sz="6" w:space="0" w:color="000000"/>
+            </w:tcBorders>
+            <w:tcMar>
+              <w:top w:w="105" w:type="dxa"/>
+              <w:left w:w="105" w:type="dxa"/>
+              <w:bottom w:w="105" w:type="dxa"/>
+              <w:right w:w="105" w:type="dxa"/>
+            </w:tcMar>
+          </w:tcPr>
+          <w:p>
+            <w:pPr>
+              <w:spacing w:after="0" w:line="0" w:lineRule="atLeast"/>
+              <w:rPr>
+                <w:rFonts w:ascii="Times" w:hAnsi="Times" w:cs="Times New Roman"/>
+                <w:sz w:val="20"/>
+                <w:szCs w:val="20"/>
+                <w:lang w:eastAsia="da-DK"/>
+              </w:rPr>
+            </w:pPr>
+            <w:r>
+              <w:rPr>
+                <w:rFonts w:ascii="Times" w:hAnsi="Times" w:cs="Times New Roman"/>
+                <w:sz w:val="20"/>
+                <w:szCs w:val="20"/>
+                <w:lang w:eastAsia="da-DK"/>
+              </w:rPr>
+              <w:t>BH, MK</w:t>
+            </w:r>
+            <w:bookmarkStart w:id="0" w:name="_GoBack"/>
+            <w:bookmarkEnd w:id="0"/>
+          </w:p>
+        </w:tc>
+        <w:tc>
+          <w:tcPr>
+            <w:tcW w:w="6498" w:type="dxa"/>
+            <w:tcBorders>
+              <w:top w:val="single" w:sz="6" w:space="0" w:color="000000"/>
+              <w:left w:val="single" w:sz="6" w:space="0" w:color="000000"/>
+              <w:bottom w:val="single" w:sz="6" w:space="0" w:color="000000"/>
+              <w:right w:val="single" w:sz="6" w:space="0" w:color="000000"/>
+            </w:tcBorders>
+            <w:tcMar>
+              <w:top w:w="105" w:type="dxa"/>
+              <w:left w:w="105" w:type="dxa"/>
+              <w:bottom w:w="105" w:type="dxa"/>
+              <w:right w:w="105" w:type="dxa"/>
+            </w:tcMar>
+          </w:tcPr>
+          <w:p>
+            <w:pPr>
+              <w:spacing w:after="0" w:line="0" w:lineRule="atLeast"/>
+              <w:rPr>
+                <w:rFonts w:ascii="Times" w:hAnsi="Times" w:cs="Times New Roman"/>
+                <w:sz w:val="20"/>
+                <w:szCs w:val="20"/>
+                <w:lang w:eastAsia="da-DK"/>
+              </w:rPr>
+            </w:pPr>
+            <w:r>
+              <w:rPr>
+                <w:rFonts w:ascii="Times" w:hAnsi="Times" w:cs="Times New Roman"/>
+                <w:sz w:val="20"/>
+                <w:szCs w:val="20"/>
+                <w:lang w:eastAsia="da-DK"/>
+              </w:rPr>
+              <w:t xml:space="preserve">Udformet et hulprint over operationsforstærker og </w:t>
+            </w:r>
+            <w:proofErr w:type="spellStart"/>
+            <w:r>
+              <w:rPr>
+                <w:rFonts w:ascii="Times" w:hAnsi="Times" w:cs="Times New Roman"/>
+                <w:sz w:val="20"/>
+                <w:szCs w:val="20"/>
+                <w:lang w:eastAsia="da-DK"/>
+              </w:rPr>
+              <w:t>lavpasfilteret</w:t>
+            </w:r>
+            <w:proofErr w:type="spellEnd"/>
+            <w:r>
+              <w:rPr>
+                <w:rFonts w:ascii="Times" w:hAnsi="Times" w:cs="Times New Roman"/>
+                <w:sz w:val="20"/>
+                <w:szCs w:val="20"/>
+                <w:lang w:eastAsia="da-DK"/>
+              </w:rPr>
+              <w:t xml:space="preserve"> og testet hulprint på vandsøjle.</w:t>
+            </w:r>
+          </w:p>
+        </w:tc>
+      </w:tr>
+      <w:tr>
+        <w:tc>
+          <w:tcPr>
+            <w:tcW w:w="971" w:type="dxa"/>
+            <w:tcBorders>
+              <w:top w:val="single" w:sz="6" w:space="0" w:color="000000"/>
+              <w:left w:val="single" w:sz="6" w:space="0" w:color="000000"/>
+              <w:bottom w:val="single" w:sz="6" w:space="0" w:color="000000"/>
+              <w:right w:val="single" w:sz="6" w:space="0" w:color="000000"/>
+            </w:tcBorders>
+            <w:tcMar>
+              <w:top w:w="105" w:type="dxa"/>
+              <w:left w:w="105" w:type="dxa"/>
+              <w:bottom w:w="105" w:type="dxa"/>
+              <w:right w:w="105" w:type="dxa"/>
+            </w:tcMar>
+          </w:tcPr>
+          <w:p>
+            <w:pPr>
+              <w:spacing w:after="0" w:line="0" w:lineRule="atLeast"/>
+              <w:rPr>
+                <w:rFonts w:ascii="Calibri" w:hAnsi="Calibri" w:cs="Times New Roman"/>
+                <w:color w:val="000000"/>
+                <w:sz w:val="24"/>
+                <w:szCs w:val="24"/>
+                <w:lang w:eastAsia="da-DK"/>
+              </w:rPr>
+            </w:pPr>
+            <w:proofErr w:type="gramStart"/>
+            <w:r>
+              <w:rPr>
+                <w:rFonts w:ascii="Calibri" w:hAnsi="Calibri" w:cs="Times New Roman"/>
+                <w:color w:val="000000"/>
+                <w:sz w:val="24"/>
+                <w:szCs w:val="24"/>
+                <w:lang w:eastAsia="da-DK"/>
+              </w:rPr>
+              <w:t>0.9</w:t>
+            </w:r>
+            <w:proofErr w:type="gramEnd"/>
+          </w:p>
+        </w:tc>
+        <w:tc>
+          <w:tcPr>
+            <w:tcW w:w="1126" w:type="dxa"/>
+            <w:tcBorders>
+              <w:top w:val="single" w:sz="6" w:space="0" w:color="000000"/>
+              <w:left w:val="single" w:sz="6" w:space="0" w:color="000000"/>
+              <w:bottom w:val="single" w:sz="6" w:space="0" w:color="000000"/>
+              <w:right w:val="single" w:sz="6" w:space="0" w:color="000000"/>
+            </w:tcBorders>
+            <w:tcMar>
+              <w:top w:w="105" w:type="dxa"/>
+              <w:left w:w="105" w:type="dxa"/>
+              <w:bottom w:w="105" w:type="dxa"/>
+              <w:right w:w="105" w:type="dxa"/>
+            </w:tcMar>
+          </w:tcPr>
+          <w:p>
+            <w:pPr>
+              <w:spacing w:after="0" w:line="0" w:lineRule="atLeast"/>
+              <w:rPr>
+                <w:rFonts w:ascii="Times" w:hAnsi="Times" w:cs="Times New Roman"/>
+                <w:sz w:val="20"/>
+                <w:szCs w:val="20"/>
+                <w:lang w:eastAsia="da-DK"/>
+              </w:rPr>
+            </w:pPr>
+            <w:proofErr w:type="gramStart"/>
+            <w:r>
+              <w:rPr>
+                <w:rFonts w:ascii="Times" w:hAnsi="Times" w:cs="Times New Roman"/>
+                <w:sz w:val="20"/>
+                <w:szCs w:val="20"/>
+                <w:lang w:eastAsia="da-DK"/>
+              </w:rPr>
+              <w:t>13/12-15</w:t>
+            </w:r>
+            <w:proofErr w:type="gramEnd"/>
+          </w:p>
+        </w:tc>
+        <w:tc>
+          <w:tcPr>
+            <w:tcW w:w="1253" w:type="dxa"/>
+            <w:tcBorders>
+              <w:top w:val="single" w:sz="6" w:space="0" w:color="000000"/>
+              <w:left w:val="single" w:sz="6" w:space="0" w:color="000000"/>
+              <w:bottom w:val="single" w:sz="6" w:space="0" w:color="000000"/>
+              <w:right w:val="single" w:sz="6" w:space="0" w:color="000000"/>
+            </w:tcBorders>
+            <w:tcMar>
+              <w:top w:w="105" w:type="dxa"/>
+              <w:left w:w="105" w:type="dxa"/>
+              <w:bottom w:w="105" w:type="dxa"/>
+              <w:right w:w="105" w:type="dxa"/>
+            </w:tcMar>
+          </w:tcPr>
+          <w:p>
+            <w:pPr>
+              <w:spacing w:after="0" w:line="0" w:lineRule="atLeast"/>
+              <w:rPr>
+                <w:rFonts w:ascii="Times" w:hAnsi="Times" w:cs="Times New Roman"/>
+                <w:sz w:val="20"/>
+                <w:szCs w:val="20"/>
+                <w:lang w:eastAsia="da-DK"/>
+              </w:rPr>
+            </w:pPr>
+            <w:r>
+              <w:rPr>
+                <w:rFonts w:ascii="Times" w:hAnsi="Times" w:cs="Times New Roman"/>
+                <w:sz w:val="20"/>
+                <w:szCs w:val="20"/>
+                <w:lang w:eastAsia="da-DK"/>
+              </w:rPr>
+              <w:t>BH</w:t>
+            </w:r>
+          </w:p>
+        </w:tc>
+        <w:tc>
+          <w:tcPr>
+            <w:tcW w:w="6498" w:type="dxa"/>
+            <w:tcBorders>
+              <w:top w:val="single" w:sz="6" w:space="0" w:color="000000"/>
+              <w:left w:val="single" w:sz="6" w:space="0" w:color="000000"/>
+              <w:bottom w:val="single" w:sz="6" w:space="0" w:color="000000"/>
+              <w:right w:val="single" w:sz="6" w:space="0" w:color="000000"/>
+            </w:tcBorders>
+            <w:tcMar>
+              <w:top w:w="105" w:type="dxa"/>
+              <w:left w:w="105" w:type="dxa"/>
+              <w:bottom w:w="105" w:type="dxa"/>
+              <w:right w:w="105" w:type="dxa"/>
+            </w:tcMar>
+          </w:tcPr>
+          <w:p>
+            <w:pPr>
+              <w:spacing w:after="0" w:line="0" w:lineRule="atLeast"/>
+              <w:rPr>
+                <w:rFonts w:ascii="Times" w:hAnsi="Times" w:cs="Times New Roman"/>
+                <w:sz w:val="20"/>
+                <w:szCs w:val="20"/>
+                <w:lang w:eastAsia="da-DK"/>
+              </w:rPr>
+            </w:pPr>
+            <w:r>
+              <w:rPr>
+                <w:rFonts w:ascii="Times" w:hAnsi="Times" w:cs="Times New Roman"/>
+                <w:sz w:val="20"/>
+                <w:szCs w:val="20"/>
+                <w:lang w:eastAsia="da-DK"/>
+              </w:rPr>
+              <w:t>Udformning af operationsfo</w:t>
+            </w:r>
+            <w:r>
+              <w:rPr>
+                <w:rFonts w:ascii="Times" w:hAnsi="Times" w:cs="Times New Roman"/>
+                <w:sz w:val="20"/>
+                <w:szCs w:val="20"/>
+                <w:lang w:eastAsia="da-DK"/>
+              </w:rPr>
+              <w:t xml:space="preserve">rstærker og filter på </w:t>
+            </w:r>
+            <w:proofErr w:type="spellStart"/>
+            <w:r>
+              <w:rPr>
+                <w:rFonts w:ascii="Times" w:hAnsi="Times" w:cs="Times New Roman"/>
+                <w:sz w:val="20"/>
+                <w:szCs w:val="20"/>
+                <w:lang w:eastAsia="da-DK"/>
+              </w:rPr>
+              <w:t>veroboard</w:t>
+            </w:r>
+            <w:proofErr w:type="spellEnd"/>
+            <w:r>
+              <w:rPr>
+                <w:rFonts w:ascii="Times" w:hAnsi="Times" w:cs="Times New Roman"/>
+                <w:sz w:val="20"/>
+                <w:szCs w:val="20"/>
+                <w:lang w:eastAsia="da-DK"/>
+              </w:rPr>
+              <w:t>, og indsat en spændingsfordeler.</w:t>
+            </w:r>
           </w:p>
         </w:tc>
       </w:tr>
     </w:tbl>
-    <w:p>
-      <w:bookmarkStart w:id="0" w:name="_GoBack"/>
-      <w:bookmarkEnd w:id="0"/>
-    </w:p>
+    <w:p/>
     <w:p/>
     <w:sectPr>
       <w:headerReference w:type="default" r:id="rId7"/>
@@ -344,7 +1949,7 @@
 </file>
 
 <file path=word/endnotes.xml><?xml version="1.0" encoding="utf-8"?>
-<w:endnotes xmlns:wpc="http://schemas.microsoft.com/office/word/2010/wordprocessingCanvas" xmlns:mo="http://schemas.microsoft.com/office/mac/office/2008/main" xmlns:mc="http://schemas.openxmlformats.org/markup-compatibility/2006" xmlns:mv="urn:schemas-microsoft-com:mac:vml" xmlns:o="urn:schemas-microsoft-com:office:office" xmlns:r="http://schemas.openxmlformats.org/officeDocument/2006/relationships" xmlns:m="http://schemas.openxmlformats.org/officeDocument/2006/math" xmlns:v="urn:schemas-microsoft-com:vml" xmlns:wp14="http://schemas.microsoft.com/office/word/2010/wordprocessingDrawing" xmlns:wp="http://schemas.openxmlformats.org/drawingml/2006/wordprocessingDrawing" xmlns:w10="urn:schemas-microsoft-com:office:word" xmlns:w="http://schemas.openxmlformats.org/wordprocessingml/2006/main" xmlns:w14="http://schemas.microsoft.com/office/word/2010/wordml" xmlns:wpg="http://schemas.microsoft.com/office/word/2010/wordprocessingGroup" xmlns:wpi="http://schemas.microsoft.com/office/word/2010/wordprocessingInk" xmlns:wne="http://schemas.microsoft.com/office/word/2006/wordml" xmlns:wps="http://schemas.microsoft.com/office/word/2010/wordprocessingShape" mc:Ignorable="w14 wp14">
+<w:endnotes xmlns:wpc="http://schemas.microsoft.com/office/word/2010/wordprocessingCanvas" xmlns:mc="http://schemas.openxmlformats.org/markup-compatibility/2006" xmlns:o="urn:schemas-microsoft-com:office:office" xmlns:r="http://schemas.openxmlformats.org/officeDocument/2006/relationships" xmlns:m="http://schemas.openxmlformats.org/officeDocument/2006/math" xmlns:v="urn:schemas-microsoft-com:vml" xmlns:wp14="http://schemas.microsoft.com/office/word/2010/wordprocessingDrawing" xmlns:wp="http://schemas.openxmlformats.org/drawingml/2006/wordprocessingDrawing" xmlns:w10="urn:schemas-microsoft-com:office:word" xmlns:w="http://schemas.openxmlformats.org/wordprocessingml/2006/main" xmlns:w14="http://schemas.microsoft.com/office/word/2010/wordml" xmlns:wpg="http://schemas.microsoft.com/office/word/2010/wordprocessingGroup" xmlns:wpi="http://schemas.microsoft.com/office/word/2010/wordprocessingInk" xmlns:wne="http://schemas.microsoft.com/office/word/2006/wordml" xmlns:wps="http://schemas.microsoft.com/office/word/2010/wordprocessingShape" mc:Ignorable="w14 wp14">
   <w:endnote w:type="separator" w:id="-1">
     <w:p>
       <w:pPr>
@@ -369,7 +1974,7 @@
 </file>
 
 <file path=word/footnotes.xml><?xml version="1.0" encoding="utf-8"?>
-<w:footnotes xmlns:wpc="http://schemas.microsoft.com/office/word/2010/wordprocessingCanvas" xmlns:mo="http://schemas.microsoft.com/office/mac/office/2008/main" xmlns:mc="http://schemas.openxmlformats.org/markup-compatibility/2006" xmlns:mv="urn:schemas-microsoft-com:mac:vml" xmlns:o="urn:schemas-microsoft-com:office:office" xmlns:r="http://schemas.openxmlformats.org/officeDocument/2006/relationships" xmlns:m="http://schemas.openxmlformats.org/officeDocument/2006/math" xmlns:v="urn:schemas-microsoft-com:vml" xmlns:wp14="http://schemas.microsoft.com/office/word/2010/wordprocessingDrawing" xmlns:wp="http://schemas.openxmlformats.org/drawingml/2006/wordprocessingDrawing" xmlns:w10="urn:schemas-microsoft-com:office:word" xmlns:w="http://schemas.openxmlformats.org/wordprocessingml/2006/main" xmlns:w14="http://schemas.microsoft.com/office/word/2010/wordml" xmlns:wpg="http://schemas.microsoft.com/office/word/2010/wordprocessingGroup" xmlns:wpi="http://schemas.microsoft.com/office/word/2010/wordprocessingInk" xmlns:wne="http://schemas.microsoft.com/office/word/2006/wordml" xmlns:wps="http://schemas.microsoft.com/office/word/2010/wordprocessingShape" mc:Ignorable="w14 wp14">
+<w:footnotes xmlns:wpc="http://schemas.microsoft.com/office/word/2010/wordprocessingCanvas" xmlns:mc="http://schemas.openxmlformats.org/markup-compatibility/2006" xmlns:o="urn:schemas-microsoft-com:office:office" xmlns:r="http://schemas.openxmlformats.org/officeDocument/2006/relationships" xmlns:m="http://schemas.openxmlformats.org/officeDocument/2006/math" xmlns:v="urn:schemas-microsoft-com:vml" xmlns:wp14="http://schemas.microsoft.com/office/word/2010/wordprocessingDrawing" xmlns:wp="http://schemas.openxmlformats.org/drawingml/2006/wordprocessingDrawing" xmlns:w10="urn:schemas-microsoft-com:office:word" xmlns:w="http://schemas.openxmlformats.org/wordprocessingml/2006/main" xmlns:w14="http://schemas.microsoft.com/office/word/2010/wordml" xmlns:wpg="http://schemas.microsoft.com/office/word/2010/wordprocessingGroup" xmlns:wpi="http://schemas.microsoft.com/office/word/2010/wordprocessingInk" xmlns:wne="http://schemas.microsoft.com/office/word/2006/wordml" xmlns:wps="http://schemas.microsoft.com/office/word/2010/wordprocessingShape" mc:Ignorable="w14 wp14">
   <w:footnote w:type="separator" w:id="-1">
     <w:p>
       <w:pPr>
@@ -394,7 +1999,7 @@
 </file>
 
 <file path=word/header1.xml><?xml version="1.0" encoding="utf-8"?>
-<w:hdr xmlns:wpc="http://schemas.microsoft.com/office/word/2010/wordprocessingCanvas" xmlns:mo="http://schemas.microsoft.com/office/mac/office/2008/main" xmlns:mc="http://schemas.openxmlformats.org/markup-compatibility/2006" xmlns:mv="urn:schemas-microsoft-com:mac:vml" xmlns:o="urn:schemas-microsoft-com:office:office" xmlns:r="http://schemas.openxmlformats.org/officeDocument/2006/relationships" xmlns:m="http://schemas.openxmlformats.org/officeDocument/2006/math" xmlns:v="urn:schemas-microsoft-com:vml" xmlns:wp14="http://schemas.microsoft.com/office/word/2010/wordprocessingDrawing" xmlns:wp="http://schemas.openxmlformats.org/drawingml/2006/wordprocessingDrawing" xmlns:w10="urn:schemas-microsoft-com:office:word" xmlns:w="http://schemas.openxmlformats.org/wordprocessingml/2006/main" xmlns:w14="http://schemas.microsoft.com/office/word/2010/wordml" xmlns:wpg="http://schemas.microsoft.com/office/word/2010/wordprocessingGroup" xmlns:wpi="http://schemas.microsoft.com/office/word/2010/wordprocessingInk" xmlns:wne="http://schemas.microsoft.com/office/word/2006/wordml" xmlns:wps="http://schemas.microsoft.com/office/word/2010/wordprocessingShape" mc:Ignorable="w14 wp14">
+<w:hdr xmlns:wpc="http://schemas.microsoft.com/office/word/2010/wordprocessingCanvas" xmlns:mc="http://schemas.openxmlformats.org/markup-compatibility/2006" xmlns:o="urn:schemas-microsoft-com:office:office" xmlns:r="http://schemas.openxmlformats.org/officeDocument/2006/relationships" xmlns:m="http://schemas.openxmlformats.org/officeDocument/2006/math" xmlns:v="urn:schemas-microsoft-com:vml" xmlns:wp14="http://schemas.microsoft.com/office/word/2010/wordprocessingDrawing" xmlns:wp="http://schemas.openxmlformats.org/drawingml/2006/wordprocessingDrawing" xmlns:w10="urn:schemas-microsoft-com:office:word" xmlns:w="http://schemas.openxmlformats.org/wordprocessingml/2006/main" xmlns:w14="http://schemas.microsoft.com/office/word/2010/wordml" xmlns:wpg="http://schemas.microsoft.com/office/word/2010/wordprocessingGroup" xmlns:wpi="http://schemas.microsoft.com/office/word/2010/wordprocessingInk" xmlns:wne="http://schemas.microsoft.com/office/word/2006/wordml" xmlns:wps="http://schemas.microsoft.com/office/word/2010/wordprocessingShape" mc:Ignorable="w14 wp14">
   <w:p>
     <w:pPr>
       <w:pStyle w:val="Sidehoved"/>
@@ -462,7 +2067,7 @@
       </w:pPr>
     </w:pPrDefault>
   </w:docDefaults>
-  <w:latentStyles w:defLockedState="0" w:defUIPriority="99" w:defSemiHidden="1" w:defUnhideWhenUsed="1" w:defQFormat="0" w:count="276">
+  <w:latentStyles w:defLockedState="0" w:defUIPriority="99" w:defSemiHidden="1" w:defUnhideWhenUsed="1" w:defQFormat="0" w:count="267">
     <w:lsdException w:name="Normal" w:semiHidden="0" w:uiPriority="0" w:unhideWhenUsed="0" w:qFormat="1"/>
     <w:lsdException w:name="heading 1" w:semiHidden="0" w:uiPriority="9" w:unhideWhenUsed="0" w:qFormat="1"/>
     <w:lsdException w:name="heading 2" w:uiPriority="9" w:qFormat="1"/>
@@ -489,15 +2094,6 @@
     <w:lsdException w:name="Strong" w:semiHidden="0" w:uiPriority="22" w:unhideWhenUsed="0" w:qFormat="1"/>
     <w:lsdException w:name="Emphasis" w:semiHidden="0" w:uiPriority="20" w:unhideWhenUsed="0" w:qFormat="1"/>
     <w:lsdException w:name="Table Grid" w:semiHidden="0" w:uiPriority="39" w:unhideWhenUsed="0"/>
-    <w:lsdException w:name="Note Level 1" w:semiHidden="0" w:unhideWhenUsed="0"/>
-    <w:lsdException w:name="Note Level 2" w:semiHidden="0" w:unhideWhenUsed="0"/>
-    <w:lsdException w:name="Note Level 3" w:semiHidden="0" w:unhideWhenUsed="0"/>
-    <w:lsdException w:name="Note Level 4" w:semiHidden="0" w:unhideWhenUsed="0"/>
-    <w:lsdException w:name="Note Level 5" w:semiHidden="0" w:unhideWhenUsed="0"/>
-    <w:lsdException w:name="Note Level 6" w:semiHidden="0" w:unhideWhenUsed="0"/>
-    <w:lsdException w:name="Note Level 7" w:semiHidden="0" w:unhideWhenUsed="0"/>
-    <w:lsdException w:name="Note Level 8" w:semiHidden="0" w:unhideWhenUsed="0"/>
-    <w:lsdException w:name="Note Level 9" w:semiHidden="0" w:unhideWhenUsed="0"/>
     <w:lsdException w:name="Placeholder Text" w:unhideWhenUsed="0"/>
     <w:lsdException w:name="No Spacing" w:semiHidden="0" w:uiPriority="1" w:unhideWhenUsed="0" w:qFormat="1"/>
     <w:lsdException w:name="Light Shading" w:semiHidden="0" w:uiPriority="60" w:unhideWhenUsed="0"/>
@@ -635,17 +2231,17 @@
       </w:tblCellMar>
     </w:tblPr>
   </w:style>
-  <w:style w:type="numbering" w:default="1" w:styleId="Ingenliste">
+  <w:style w:type="numbering" w:default="1" w:styleId="Ingenoversigt">
     <w:name w:val="No List"/>
     <w:uiPriority w:val="99"/>
     <w:semiHidden/>
     <w:unhideWhenUsed/>
   </w:style>
-  <w:style w:type="paragraph" w:styleId="Rubrik">
+  <w:style w:type="paragraph" w:styleId="Titel">
     <w:name w:val="Title"/>
     <w:basedOn w:val="Normal"/>
     <w:next w:val="Normal"/>
-    <w:link w:val="RubrikTegn"/>
+    <w:link w:val="TitelTegn"/>
     <w:uiPriority w:val="10"/>
     <w:qFormat/>
     <w:rsid w:val="00572787"/>
@@ -661,10 +2257,10 @@
       <w:szCs w:val="56"/>
     </w:rPr>
   </w:style>
-  <w:style w:type="character" w:customStyle="1" w:styleId="RubrikTegn">
-    <w:name w:val="Rubrik Tegn"/>
+  <w:style w:type="character" w:customStyle="1" w:styleId="TitelTegn">
+    <w:name w:val="Titel Tegn"/>
     <w:basedOn w:val="Standardskrifttypeiafsnit"/>
-    <w:link w:val="Rubrik"/>
+    <w:link w:val="Titel"/>
     <w:uiPriority w:val="10"/>
     <w:rsid w:val="00572787"/>
     <w:rPr>
@@ -723,7 +2319,7 @@
 </file>
 
 <file path=word/stylesWithEffects.xml><?xml version="1.0" encoding="utf-8"?>
-<w:styles xmlns:wpc="http://schemas.microsoft.com/office/word/2010/wordprocessingCanvas" xmlns:mo="http://schemas.microsoft.com/office/mac/office/2008/main" xmlns:mc="http://schemas.openxmlformats.org/markup-compatibility/2006" xmlns:mv="urn:schemas-microsoft-com:mac:vml" xmlns:o="urn:schemas-microsoft-com:office:office" xmlns:r="http://schemas.openxmlformats.org/officeDocument/2006/relationships" xmlns:m="http://schemas.openxmlformats.org/officeDocument/2006/math" xmlns:v="urn:schemas-microsoft-com:vml" xmlns:wp14="http://schemas.microsoft.com/office/word/2010/wordprocessingDrawing" xmlns:wp="http://schemas.openxmlformats.org/drawingml/2006/wordprocessingDrawing" xmlns:w10="urn:schemas-microsoft-com:office:word" xmlns:w="http://schemas.openxmlformats.org/wordprocessingml/2006/main" xmlns:w14="http://schemas.microsoft.com/office/word/2010/wordml" xmlns:wpg="http://schemas.microsoft.com/office/word/2010/wordprocessingGroup" xmlns:wpi="http://schemas.microsoft.com/office/word/2010/wordprocessingInk" xmlns:wne="http://schemas.microsoft.com/office/word/2006/wordml" xmlns:wps="http://schemas.microsoft.com/office/word/2010/wordprocessingShape" mc:Ignorable="w14 wp14">
+<w:styles xmlns:wpc="http://schemas.microsoft.com/office/word/2010/wordprocessingCanvas" xmlns:mc="http://schemas.openxmlformats.org/markup-compatibility/2006" xmlns:o="urn:schemas-microsoft-com:office:office" xmlns:r="http://schemas.openxmlformats.org/officeDocument/2006/relationships" xmlns:m="http://schemas.openxmlformats.org/officeDocument/2006/math" xmlns:v="urn:schemas-microsoft-com:vml" xmlns:wp14="http://schemas.microsoft.com/office/word/2010/wordprocessingDrawing" xmlns:wp="http://schemas.openxmlformats.org/drawingml/2006/wordprocessingDrawing" xmlns:w10="urn:schemas-microsoft-com:office:word" xmlns:w="http://schemas.openxmlformats.org/wordprocessingml/2006/main" xmlns:w14="http://schemas.microsoft.com/office/word/2010/wordml" xmlns:wpg="http://schemas.microsoft.com/office/word/2010/wordprocessingGroup" xmlns:wpi="http://schemas.microsoft.com/office/word/2010/wordprocessingInk" xmlns:wne="http://schemas.microsoft.com/office/word/2006/wordml" xmlns:wps="http://schemas.microsoft.com/office/word/2010/wordprocessingShape" mc:Ignorable="w14 wp14">
   <w:docDefaults>
     <w:rPrDefault>
       <w:rPr>
@@ -739,7 +2335,7 @@
       </w:pPr>
     </w:pPrDefault>
   </w:docDefaults>
-  <w:latentStyles w:defLockedState="0" w:defUIPriority="99" w:defSemiHidden="1" w:defUnhideWhenUsed="1" w:defQFormat="0" w:count="276">
+  <w:latentStyles w:defLockedState="0" w:defUIPriority="99" w:defSemiHidden="1" w:defUnhideWhenUsed="1" w:defQFormat="0" w:count="267">
     <w:lsdException w:name="Normal" w:semiHidden="0" w:uiPriority="0" w:unhideWhenUsed="0" w:qFormat="1"/>
     <w:lsdException w:name="heading 1" w:semiHidden="0" w:uiPriority="9" w:unhideWhenUsed="0" w:qFormat="1"/>
     <w:lsdException w:name="heading 2" w:uiPriority="9" w:qFormat="1"/>
@@ -766,15 +2362,6 @@
     <w:lsdException w:name="Strong" w:semiHidden="0" w:uiPriority="22" w:unhideWhenUsed="0" w:qFormat="1"/>
     <w:lsdException w:name="Emphasis" w:semiHidden="0" w:uiPriority="20" w:unhideWhenUsed="0" w:qFormat="1"/>
     <w:lsdException w:name="Table Grid" w:semiHidden="0" w:uiPriority="39" w:unhideWhenUsed="0"/>
-    <w:lsdException w:name="Note Level 1" w:semiHidden="0" w:unhideWhenUsed="0"/>
-    <w:lsdException w:name="Note Level 2" w:semiHidden="0" w:unhideWhenUsed="0"/>
-    <w:lsdException w:name="Note Level 3" w:semiHidden="0" w:unhideWhenUsed="0"/>
-    <w:lsdException w:name="Note Level 4" w:semiHidden="0" w:unhideWhenUsed="0"/>
-    <w:lsdException w:name="Note Level 5" w:semiHidden="0" w:unhideWhenUsed="0"/>
-    <w:lsdException w:name="Note Level 6" w:semiHidden="0" w:unhideWhenUsed="0"/>
-    <w:lsdException w:name="Note Level 7" w:semiHidden="0" w:unhideWhenUsed="0"/>
-    <w:lsdException w:name="Note Level 8" w:semiHidden="0" w:unhideWhenUsed="0"/>
-    <w:lsdException w:name="Note Level 9" w:semiHidden="0" w:unhideWhenUsed="0"/>
     <w:lsdException w:name="Placeholder Text" w:unhideWhenUsed="0"/>
     <w:lsdException w:name="No Spacing" w:semiHidden="0" w:uiPriority="1" w:unhideWhenUsed="0" w:qFormat="1"/>
     <w:lsdException w:name="Light Shading" w:semiHidden="0" w:uiPriority="60" w:unhideWhenUsed="0"/>
@@ -912,17 +2499,17 @@
       </w:tblCellMar>
     </w:tblPr>
   </w:style>
-  <w:style w:type="numbering" w:default="1" w:styleId="Ingenliste">
+  <w:style w:type="numbering" w:default="1" w:styleId="Ingenoversigt">
     <w:name w:val="No List"/>
     <w:uiPriority w:val="99"/>
     <w:semiHidden/>
     <w:unhideWhenUsed/>
   </w:style>
-  <w:style w:type="paragraph" w:styleId="Rubrik">
+  <w:style w:type="paragraph" w:styleId="Titel">
     <w:name w:val="Title"/>
     <w:basedOn w:val="Normal"/>
     <w:next w:val="Normal"/>
-    <w:link w:val="RubrikTegn"/>
+    <w:link w:val="TitelTegn"/>
     <w:uiPriority w:val="10"/>
     <w:qFormat/>
     <w:rsid w:val="00572787"/>
@@ -938,10 +2525,10 @@
       <w:szCs w:val="56"/>
     </w:rPr>
   </w:style>
-  <w:style w:type="character" w:customStyle="1" w:styleId="RubrikTegn">
-    <w:name w:val="Rubrik Tegn"/>
+  <w:style w:type="character" w:customStyle="1" w:styleId="TitelTegn">
+    <w:name w:val="Titel Tegn"/>
     <w:basedOn w:val="Standardskrifttypeiafsnit"/>
-    <w:link w:val="Rubrik"/>
+    <w:link w:val="Titel"/>
     <w:uiPriority w:val="10"/>
     <w:rsid w:val="00572787"/>
     <w:rPr>
@@ -1254,7 +2841,7 @@
   <a:extraClrSchemeLst/>
   <a:extLst>
     <a:ext uri="{05A4C25C-085E-4340-85A3-A5531E510DB2}">
-      <thm15:themeFamily xmlns:thm15="http://schemas.microsoft.com/office/thememl/2012/main" xmlns="" name="Office Theme" id="{62F939B6-93AF-4DB8-9C6B-D6C7DFDC589F}" vid="{4A3C46E8-61CC-4603-A589-7422A47A8E4A}"/>
+      <thm15:themeFamily xmlns="" xmlns:thm15="http://schemas.microsoft.com/office/thememl/2012/main" name="Office Theme" id="{62F939B6-93AF-4DB8-9C6B-D6C7DFDC589F}" vid="{4A3C46E8-61CC-4603-A589-7422A47A8E4A}"/>
     </a:ext>
   </a:extLst>
 </a:theme>

</xml_diff>